<commit_message>
Checked out some multi-omic programs
</commit_message>
<xml_diff>
--- a/Analysis_Notes.docx
+++ b/Analysis_Notes.docx
@@ -133,21 +133,38 @@
         </w:rPr>
         <w:t xml:space="preserve">DIABLO = </w:t>
       </w:r>
+      <w:r>
+        <w:fldChar w:fldCharType="begin"/>
+      </w:r>
+      <w:r>
+        <w:rPr>
+          <w:lang w:val="es-CR"/>
+        </w:rPr>
+        <w:instrText xml:space="preserve"> HYPERLINK "http://mixomics.org/mixdiablo/" </w:instrText>
+      </w:r>
+      <w:r>
+        <w:fldChar w:fldCharType="separate"/>
+      </w:r>
+      <w:r>
+        <w:rPr>
+          <w:rStyle w:val="Hyperlink"/>
+          <w:lang w:val="es-CR"/>
+        </w:rPr>
+        <w:t>http://mixomics.org/mixdiablo/</w:t>
+      </w:r>
+      <w:r>
+        <w:rPr>
+          <w:rStyle w:val="Hyperlink"/>
+          <w:lang w:val="es-CR"/>
+        </w:rPr>
+        <w:fldChar w:fldCharType="end"/>
+      </w:r>
+    </w:p>
+    <w:p>
+      <w:r>
+        <w:t xml:space="preserve">Rey Lab code = </w:t>
+      </w:r>
       <w:hyperlink r:id="rId4" w:history="1">
-        <w:r>
-          <w:rPr>
-            <w:rStyle w:val="Hyperlink"/>
-            <w:lang w:val="es-CR"/>
-          </w:rPr>
-          <w:t>http://mixomics.org/mixdiablo/</w:t>
-        </w:r>
-      </w:hyperlink>
-    </w:p>
-    <w:p>
-      <w:r>
-        <w:t xml:space="preserve">Rey Lab code = </w:t>
-      </w:r>
-      <w:hyperlink r:id="rId5" w:history="1">
         <w:r>
           <w:rPr>
             <w:rStyle w:val="Hyperlink"/>
@@ -171,7 +188,7 @@
       <w:r>
         <w:t xml:space="preserve">) = </w:t>
       </w:r>
-      <w:hyperlink r:id="rId6" w:history="1">
+      <w:hyperlink r:id="rId5" w:history="1">
         <w:r>
           <w:rPr>
             <w:rStyle w:val="Hyperlink"/>
@@ -262,7 +279,7 @@
       <w:r>
         <w:t xml:space="preserve"> example code = </w:t>
       </w:r>
-      <w:hyperlink r:id="rId7" w:history="1">
+      <w:hyperlink r:id="rId6" w:history="1">
         <w:r>
           <w:rPr>
             <w:rStyle w:val="Hyperlink"/>
@@ -282,7 +299,7 @@
       <w:r>
         <w:t xml:space="preserve">= </w:t>
       </w:r>
-      <w:hyperlink r:id="rId8" w:history="1">
+      <w:hyperlink r:id="rId7" w:history="1">
         <w:r>
           <w:rPr>
             <w:rStyle w:val="Hyperlink"/>
@@ -301,7 +318,7 @@
       <w:r>
         <w:t xml:space="preserve"> = </w:t>
       </w:r>
-      <w:hyperlink r:id="rId9" w:history="1">
+      <w:hyperlink r:id="rId8" w:history="1">
         <w:r>
           <w:rPr>
             <w:rStyle w:val="Hyperlink"/>
@@ -320,7 +337,7 @@
       <w:r>
         <w:t xml:space="preserve"> = </w:t>
       </w:r>
-      <w:hyperlink r:id="rId10" w:history="1">
+      <w:hyperlink r:id="rId9" w:history="1">
         <w:r>
           <w:rPr>
             <w:rStyle w:val="Hyperlink"/>
@@ -331,13 +348,22 @@
     </w:p>
     <w:p/>
     <w:p>
-      <w:r>
+      <w:pPr>
+        <w:rPr>
+          <w:strike/>
+        </w:rPr>
+      </w:pPr>
+      <w:r>
+        <w:rPr>
+          <w:strike/>
+        </w:rPr>
         <w:t xml:space="preserve">Gaggle = </w:t>
       </w:r>
-      <w:hyperlink r:id="rId11" w:history="1">
+      <w:hyperlink r:id="rId10" w:history="1">
         <w:r>
           <w:rPr>
             <w:rStyle w:val="Hyperlink"/>
+            <w:strike/>
           </w:rPr>
           <w:t>https://www.g6g-softwaredirectory.com/bio/cross-omics/dbs-kbs/20222InstSystBiolNYUGaggle.php</w:t>
         </w:r>
@@ -353,7 +379,7 @@
       <w:r>
         <w:t xml:space="preserve"> = </w:t>
       </w:r>
-      <w:hyperlink r:id="rId12" w:history="1">
+      <w:hyperlink r:id="rId11" w:history="1">
         <w:r>
           <w:rPr>
             <w:rStyle w:val="Hyperlink"/>
@@ -372,7 +398,7 @@
       <w:r>
         <w:t xml:space="preserve"> = </w:t>
       </w:r>
-      <w:hyperlink r:id="rId13" w:history="1">
+      <w:hyperlink r:id="rId12" w:history="1">
         <w:r>
           <w:rPr>
             <w:rStyle w:val="Hyperlink"/>
@@ -391,7 +417,7 @@
       <w:r>
         <w:t xml:space="preserve"> = </w:t>
       </w:r>
-      <w:hyperlink r:id="rId14" w:history="1">
+      <w:hyperlink r:id="rId13" w:history="1">
         <w:r>
           <w:rPr>
             <w:rStyle w:val="Hyperlink"/>

</xml_diff>